<commit_message>
CodeFirst task is done
</commit_message>
<xml_diff>
--- a/ExamPreparation/Databases-Practical-Exam-September-2014 (2).docx
+++ b/ExamPreparation/Databases-Practical-Exam-September-2014 (2).docx
@@ -838,30 +838,52 @@
         </w:tabs>
         <w:spacing w:after="120"/>
         <w:jc w:val="left"/>
-      </w:pPr>
-      <w:r>
+        <w:rPr>
+          <w:highlight w:val="green"/>
+        </w:rPr>
+      </w:pPr>
+      <w:r>
+        <w:rPr>
+          <w:highlight w:val="green"/>
+        </w:rPr>
         <w:t xml:space="preserve">Performance </w:t>
       </w:r>
       <w:proofErr w:type="gramStart"/>
       <w:r>
+        <w:rPr>
+          <w:highlight w:val="green"/>
+        </w:rPr>
         <w:t>Tuning</w:t>
       </w:r>
       <w:proofErr w:type="gramEnd"/>
       <w:r>
+        <w:rPr>
+          <w:highlight w:val="green"/>
+        </w:rPr>
         <w:t xml:space="preserve"> (5 points)</w:t>
       </w:r>
-      <w:bookmarkStart w:id="0" w:name="_GoBack"/>
-      <w:bookmarkEnd w:id="0"/>
     </w:p>
     <w:p>
       <w:r>
+        <w:rPr>
+          <w:highlight w:val="green"/>
+        </w:rPr>
         <w:t xml:space="preserve">Find the bottlenecks in the above queries and improve </w:t>
       </w:r>
       <w:r>
+        <w:rPr>
+          <w:highlight w:val="green"/>
+        </w:rPr>
         <w:t>your database for faster performance on searching</w:t>
       </w:r>
       <w:r>
-        <w:t xml:space="preserve">. </w:t>
+        <w:rPr>
+          <w:highlight w:val="green"/>
+        </w:rPr>
+        <w:t>.</w:t>
+      </w:r>
+      <w:r>
+        <w:t xml:space="preserve"> </w:t>
       </w:r>
     </w:p>
     <w:p>
@@ -876,218 +898,375 @@
         </w:tabs>
         <w:spacing w:after="120"/>
         <w:jc w:val="left"/>
-      </w:pPr>
-      <w:r>
+        <w:rPr>
+          <w:highlight w:val="green"/>
+        </w:rPr>
+      </w:pPr>
+      <w:bookmarkStart w:id="0" w:name="_GoBack"/>
+      <w:bookmarkEnd w:id="0"/>
+      <w:r>
+        <w:rPr>
+          <w:highlight w:val="green"/>
+        </w:rPr>
         <w:t>Code First</w:t>
       </w:r>
       <w:r>
+        <w:rPr>
+          <w:highlight w:val="green"/>
+        </w:rPr>
         <w:t xml:space="preserve"> </w:t>
       </w:r>
       <w:r>
+        <w:rPr>
+          <w:highlight w:val="green"/>
+        </w:rPr>
         <w:t>(15 points)</w:t>
       </w:r>
     </w:p>
     <w:p>
       <w:pPr>
         <w:rPr>
+          <w:highlight w:val="green"/>
           <w:lang w:val="bg-BG"/>
         </w:rPr>
       </w:pPr>
       <w:r>
+        <w:rPr>
+          <w:highlight w:val="green"/>
+        </w:rPr>
         <w:t xml:space="preserve">In a </w:t>
       </w:r>
       <w:r>
         <w:rPr>
           <w:b/>
+          <w:highlight w:val="green"/>
         </w:rPr>
         <w:t>bookstore</w:t>
       </w:r>
       <w:r>
+        <w:rPr>
+          <w:highlight w:val="green"/>
+        </w:rPr>
         <w:t xml:space="preserve">, </w:t>
       </w:r>
       <w:r>
         <w:rPr>
           <w:b/>
+          <w:highlight w:val="green"/>
         </w:rPr>
         <w:t>books</w:t>
       </w:r>
       <w:r>
+        <w:rPr>
+          <w:highlight w:val="green"/>
+        </w:rPr>
         <w:t xml:space="preserve"> from different </w:t>
       </w:r>
       <w:r>
         <w:rPr>
           <w:b/>
+          <w:highlight w:val="green"/>
         </w:rPr>
         <w:t>authors</w:t>
       </w:r>
       <w:r>
+        <w:rPr>
+          <w:highlight w:val="green"/>
+        </w:rPr>
         <w:t xml:space="preserve"> are sold. For each book </w:t>
       </w:r>
       <w:r>
+        <w:rPr>
+          <w:highlight w:val="green"/>
+        </w:rPr>
         <w:t>certain</w:t>
       </w:r>
       <w:r>
+        <w:rPr>
+          <w:highlight w:val="green"/>
+        </w:rPr>
         <w:t xml:space="preserve"> information is kept in the bookstore’s catalogue: author(s), title, ISBN number (</w:t>
       </w:r>
       <w:r>
+        <w:rPr>
+          <w:highlight w:val="green"/>
+        </w:rPr>
         <w:t xml:space="preserve">unique </w:t>
       </w:r>
       <w:r>
-        <w:t xml:space="preserve">13-digits number, without hyphens, e.g. </w:t>
-      </w:r>
-      <w:r>
-        <w:t>9780470502259</w:t>
-      </w:r>
-      <w:r>
+        <w:rPr>
+          <w:highlight w:val="green"/>
+        </w:rPr>
+        <w:t>13-digits number, without hyphens, e.g. 9780470502259</w:t>
+      </w:r>
+      <w:r>
+        <w:rPr>
+          <w:highlight w:val="green"/>
+        </w:rPr>
         <w:t>, non-mandatory</w:t>
       </w:r>
       <w:r>
+        <w:rPr>
+          <w:highlight w:val="green"/>
+        </w:rPr>
         <w:t xml:space="preserve">), price and an official web site (if available). </w:t>
       </w:r>
       <w:r>
+        <w:rPr>
+          <w:highlight w:val="green"/>
+        </w:rPr>
         <w:t xml:space="preserve">Some books could be </w:t>
       </w:r>
       <w:r>
         <w:rPr>
           <w:b/>
-        </w:rPr>
-        <w:t>free</w:t>
+          <w:highlight w:val="green"/>
+        </w:rPr>
+        <w:t>free of charge</w:t>
+      </w:r>
+      <w:r>
+        <w:rPr>
+          <w:highlight w:val="green"/>
+        </w:rPr>
+        <w:t xml:space="preserve"> and thus have no price. </w:t>
+      </w:r>
+      <w:r>
+        <w:rPr>
+          <w:highlight w:val="green"/>
+        </w:rPr>
+        <w:t xml:space="preserve">For each book a number of </w:t>
       </w:r>
       <w:r>
         <w:rPr>
           <w:b/>
-        </w:rPr>
-        <w:t xml:space="preserve"> of charge</w:t>
-      </w:r>
-      <w:r>
-        <w:t xml:space="preserve"> and thus have no price. </w:t>
-      </w:r>
-      <w:r>
-        <w:t xml:space="preserve">For each book a number of </w:t>
-      </w:r>
-      <w:r>
-        <w:rPr>
-          <w:b/>
+          <w:highlight w:val="green"/>
         </w:rPr>
         <w:t>reviews</w:t>
       </w:r>
       <w:r>
+        <w:rPr>
+          <w:highlight w:val="green"/>
+        </w:rPr>
         <w:t xml:space="preserve"> could be written. Reviews </w:t>
       </w:r>
       <w:r>
+        <w:rPr>
+          <w:highlight w:val="green"/>
+        </w:rPr>
         <w:t>have dat</w:t>
       </w:r>
       <w:r>
+        <w:rPr>
+          <w:highlight w:val="green"/>
+        </w:rPr>
         <w:t xml:space="preserve">e </w:t>
       </w:r>
       <w:r>
+        <w:rPr>
+          <w:highlight w:val="green"/>
+        </w:rPr>
         <w:t>of creation (</w:t>
       </w:r>
       <w:r>
+        <w:rPr>
+          <w:highlight w:val="green"/>
+        </w:rPr>
         <w:t>mandatory</w:t>
       </w:r>
       <w:r>
+        <w:rPr>
+          <w:highlight w:val="green"/>
+        </w:rPr>
         <w:t xml:space="preserve">) and </w:t>
       </w:r>
       <w:r>
+        <w:rPr>
+          <w:highlight w:val="green"/>
+        </w:rPr>
         <w:t>could have an author</w:t>
       </w:r>
       <w:r>
         <w:rPr>
+          <w:highlight w:val="green"/>
           <w:lang w:val="bg-BG"/>
         </w:rPr>
         <w:t xml:space="preserve"> (</w:t>
       </w:r>
       <w:r>
+        <w:rPr>
+          <w:highlight w:val="green"/>
+        </w:rPr>
         <w:t>existing</w:t>
       </w:r>
       <w:r>
+        <w:rPr>
+          <w:highlight w:val="green"/>
+        </w:rPr>
         <w:t xml:space="preserve"> author</w:t>
       </w:r>
       <w:r>
+        <w:rPr>
+          <w:highlight w:val="green"/>
+        </w:rPr>
         <w:t xml:space="preserve"> from </w:t>
       </w:r>
       <w:r>
+        <w:rPr>
+          <w:highlight w:val="green"/>
+        </w:rPr>
         <w:t>the database)</w:t>
       </w:r>
       <w:r>
+        <w:rPr>
+          <w:highlight w:val="green"/>
+        </w:rPr>
         <w:t xml:space="preserve"> or could be anonymous.</w:t>
       </w:r>
       <w:r>
+        <w:rPr>
+          <w:highlight w:val="green"/>
+        </w:rPr>
         <w:t xml:space="preserve"> </w:t>
       </w:r>
       <w:r>
+        <w:rPr>
+          <w:highlight w:val="green"/>
+        </w:rPr>
         <w:t xml:space="preserve">The </w:t>
       </w:r>
       <w:r>
+        <w:rPr>
+          <w:highlight w:val="green"/>
+        </w:rPr>
         <w:t xml:space="preserve">ISBN </w:t>
       </w:r>
       <w:r>
+        <w:rPr>
+          <w:highlight w:val="green"/>
+        </w:rPr>
         <w:t xml:space="preserve">number </w:t>
       </w:r>
       <w:r>
+        <w:rPr>
+          <w:highlight w:val="green"/>
+        </w:rPr>
         <w:t xml:space="preserve">is unique by nature. </w:t>
       </w:r>
       <w:r>
+        <w:rPr>
+          <w:highlight w:val="green"/>
+        </w:rPr>
         <w:t>Author names</w:t>
       </w:r>
       <w:r>
+        <w:rPr>
+          <w:highlight w:val="green"/>
+        </w:rPr>
         <w:t xml:space="preserve"> should be unique</w:t>
       </w:r>
       <w:r>
+        <w:rPr>
+          <w:highlight w:val="green"/>
+        </w:rPr>
         <w:t xml:space="preserve"> in the system, i.e. two authors with the same names are considered the same</w:t>
       </w:r>
       <w:r>
+        <w:rPr>
+          <w:highlight w:val="green"/>
+        </w:rPr>
         <w:t>.</w:t>
       </w:r>
       <w:r>
+        <w:rPr>
+          <w:highlight w:val="green"/>
+        </w:rPr>
         <w:t xml:space="preserve"> Each author could be a book author, review author or </w:t>
       </w:r>
       <w:r>
+        <w:rPr>
+          <w:highlight w:val="green"/>
+        </w:rPr>
         <w:t xml:space="preserve">even </w:t>
       </w:r>
       <w:r>
+        <w:rPr>
+          <w:highlight w:val="green"/>
+        </w:rPr>
         <w:t>both.</w:t>
       </w:r>
       <w:r>
+        <w:rPr>
+          <w:highlight w:val="green"/>
+        </w:rPr>
         <w:t xml:space="preserve"> The</w:t>
       </w:r>
       <w:r>
+        <w:rPr>
+          <w:highlight w:val="green"/>
+        </w:rPr>
         <w:t xml:space="preserve"> book titles could </w:t>
       </w:r>
       <w:r>
+        <w:rPr>
+          <w:highlight w:val="green"/>
+        </w:rPr>
         <w:t>have</w:t>
       </w:r>
       <w:r>
+        <w:rPr>
+          <w:highlight w:val="green"/>
+        </w:rPr>
         <w:t xml:space="preserve"> duplicate</w:t>
       </w:r>
       <w:r>
+        <w:rPr>
+          <w:highlight w:val="green"/>
+        </w:rPr>
         <w:t>s</w:t>
       </w:r>
       <w:r>
+        <w:rPr>
+          <w:highlight w:val="green"/>
+        </w:rPr>
         <w:t>.</w:t>
       </w:r>
     </w:p>
     <w:p>
       <w:r>
+        <w:rPr>
+          <w:highlight w:val="green"/>
+        </w:rPr>
         <w:t>Design a database schema</w:t>
       </w:r>
       <w:r>
+        <w:rPr>
+          <w:highlight w:val="green"/>
+        </w:rPr>
         <w:t xml:space="preserve"> "</w:t>
       </w:r>
       <w:r>
         <w:rPr>
           <w:b/>
+          <w:highlight w:val="green"/>
         </w:rPr>
         <w:t>Bookstore</w:t>
       </w:r>
       <w:r>
+        <w:rPr>
+          <w:highlight w:val="green"/>
+        </w:rPr>
         <w:t>"</w:t>
       </w:r>
       <w:r>
+        <w:rPr>
+          <w:highlight w:val="green"/>
+        </w:rPr>
         <w:t xml:space="preserve"> </w:t>
       </w:r>
       <w:r>
+        <w:rPr>
+          <w:highlight w:val="green"/>
+        </w:rPr>
         <w:t>using Code First approach with Entity Framework.</w:t>
       </w:r>
     </w:p>
@@ -7923,7 +8102,7 @@
             <w:rPr>
               <w:noProof/>
             </w:rPr>
-            <w:t>2</w:t>
+            <w:t>3</w:t>
           </w:r>
           <w:r>
             <w:fldChar w:fldCharType="end"/>
@@ -10566,7 +10745,7 @@
 </file>
 
 <file path=customXml/itemProps1.xml><?xml version="1.0" encoding="utf-8"?>
-<ds:datastoreItem xmlns:ds="http://schemas.openxmlformats.org/officeDocument/2006/customXml" ds:itemID="{00D38B16-6DA4-4B3F-AC17-A4B3B2B98561}">
+<ds:datastoreItem xmlns:ds="http://schemas.openxmlformats.org/officeDocument/2006/customXml" ds:itemID="{14F9AB65-B472-4E5D-AC4B-139261977561}">
   <ds:schemaRefs>
     <ds:schemaRef ds:uri="http://schemas.openxmlformats.org/officeDocument/2006/bibliography"/>
   </ds:schemaRefs>

</xml_diff>